<commit_message>
prin alakse se converter
</commit_message>
<xml_diff>
--- a/LATravelManager.UI/Sources/Voucher_enfirmo_thess.docx
+++ b/LATravelManager.UI/Sources/Voucher_enfirmo_thess.docx
@@ -1221,55 +1221,6 @@
     </w:p>
     <w:p>
       <w:pPr>
-        <w:rPr>
-          <w:szCs w:val="20"/>
-          <w:u w:val="single"/>
-        </w:rPr>
-      </w:pPr>
-    </w:p>
-    <w:p>
-      <w:pPr>
-        <w:pStyle w:val="5"/>
-        <w:ind w:left="6480" w:firstLine="720"/>
-        <w:rPr>
-          <w:rFonts w:ascii="Tahoma" w:eastAsia="Tahoma" w:hAnsi="Tahoma" w:cs="Tahoma"/>
-          <w:sz w:val="52"/>
-        </w:rPr>
-      </w:pPr>
-    </w:p>
-    <w:p>
-      <w:pPr>
-        <w:rPr>
-          <w:rFonts w:ascii="Times New Roman" w:eastAsia="Times New Roman" w:hAnsi="Times New Roman" w:cs="Times New Roman"/>
-          <w:sz w:val="24"/>
-        </w:rPr>
-      </w:pPr>
-    </w:p>
-    <w:p/>
-    <w:p>
-      <w:pPr>
-        <w:spacing w:line="256" w:lineRule="auto"/>
-        <w:rPr>
-          <w:rFonts w:ascii="Tahoma" w:eastAsia="Tahoma" w:hAnsi="Tahoma" w:cs="Tahoma"/>
-          <w:b/>
-          <w:bCs/>
-          <w:i/>
-          <w:iCs/>
-          <w:sz w:val="52"/>
-          <w:szCs w:val="20"/>
-          <w:u w:val="single"/>
-        </w:rPr>
-      </w:pPr>
-      <w:r>
-        <w:rPr>
-          <w:rFonts w:ascii="Tahoma" w:eastAsia="Tahoma" w:hAnsi="Tahoma" w:cs="Tahoma"/>
-          <w:sz w:val="52"/>
-        </w:rPr>
-        <w:br w:type="page"/>
-      </w:r>
-    </w:p>
-    <w:p>
-      <w:pPr>
         <w:pStyle w:val="5"/>
         <w:numPr>
           <w:ilvl w:val="0"/>
@@ -2668,7 +2619,18 @@
                 <w:szCs w:val="20"/>
                 <w:lang w:val="el-GR"/>
               </w:rPr>
-              <w:t>Σε περίπτωση που για κάποια ανωτέρα βία το ως άνω κατάλυμα/ξενοδοχείο δε χρησιμοποιηθεί, το γραφείο  έχει το δικαίωμα να το αντικαταστήσει με άλλο της ίδιας κατηγορίας στην ίδια περίπου περιοχή του χωριού.</w:t>
+              <w:t>Σε περίπτωση που για κάποια ανωτέρα βία το ως άνω κατάλυμα/ξενοδοχείο δε χρησιμοποιηθεί, το γραφείο  έχει το δικαίωμα να το αντι</w:t>
+            </w:r>
+            <w:bookmarkStart w:id="0" w:name="_GoBack"/>
+            <w:bookmarkEnd w:id="0"/>
+            <w:r>
+              <w:rPr>
+                <w:rFonts w:ascii="Century Gothic" w:hAnsi="Century Gothic" w:cs="Century Gothic"/>
+                <w:sz w:val="20"/>
+                <w:szCs w:val="20"/>
+                <w:lang w:val="el-GR"/>
+              </w:rPr>
+              <w:t>καταστήσει με άλλο της ίδιας κατηγορίας στην ίδια περίπου περιοχή του χωριού.</w:t>
             </w:r>
           </w:p>
         </w:tc>
@@ -2682,14 +2644,13 @@
           <w:b/>
           <w:sz w:val="20"/>
           <w:szCs w:val="20"/>
+          <w:lang w:val="el-GR"/>
         </w:rPr>
       </w:pPr>
-      <w:bookmarkStart w:id="0" w:name="_GoBack"/>
-      <w:bookmarkEnd w:id="0"/>
     </w:p>
     <w:sectPr>
       <w:pgSz w:w="12240" w:h="15840"/>
-      <w:pgMar w:top="720" w:right="720" w:bottom="720" w:left="720" w:header="720" w:footer="720" w:gutter="0"/>
+      <w:pgMar w:top="720" w:right="720" w:bottom="426" w:left="720" w:header="720" w:footer="720" w:gutter="0"/>
       <w:cols w:space="720"/>
       <w:docGrid w:linePitch="360"/>
     </w:sectPr>
@@ -3426,7 +3387,6 @@
     <w:basedOn w:val="a"/>
     <w:next w:val="a"/>
     <w:link w:val="5Char"/>
-    <w:semiHidden/>
     <w:unhideWhenUsed/>
     <w:qFormat/>
     <w:rsid w:val="00261AF6"/>
@@ -3731,7 +3691,6 @@
     <w:name w:val="Επικεφαλίδα 5 Char"/>
     <w:basedOn w:val="a0"/>
     <w:link w:val="5"/>
-    <w:semiHidden/>
     <w:rsid w:val="00261AF6"/>
     <w:rPr>
       <w:rFonts w:ascii="Times New Roman" w:eastAsia="Times New Roman" w:hAnsi="Times New Roman" w:cs="Times New Roman"/>

</xml_diff>